<commit_message>
Attempt to use lattice as local planner
</commit_message>
<xml_diff>
--- a/docs/Wildfire Project Summary.docx
+++ b/docs/Wildfire Project Summary.docx
@@ -52,15 +52,7 @@
         <w:t xml:space="preserve">setting up a dynamic simulation between two objects of interest (a Wumpus and a firetruck) that both had different </w:t>
       </w:r>
       <w:r>
-        <w:t xml:space="preserve">goals to achieve in our grid world. The goal of the Wumpus was to start fires and the goal of the firetruck was to put out those </w:t>
-      </w:r>
-      <w:proofErr w:type="gramStart"/>
-      <w:r>
-        <w:t>fire</w:t>
-      </w:r>
-      <w:proofErr w:type="gramEnd"/>
-      <w:r>
-        <w:t xml:space="preserve"> in an effective manner (cl</w:t>
+        <w:t>goals to achieve in our grid world. The goal of the Wumpus was to start fires and the goal of the firetruck was to put out those fire in an effective manner (cl</w:t>
       </w:r>
       <w:r>
         <w:t>osest available).</w:t>
@@ -94,15 +86,7 @@
         <w:spacing w:line="240" w:lineRule="auto"/>
       </w:pPr>
       <w:r>
-        <w:t xml:space="preserve">We took the approach of using a typical grid world </w:t>
-      </w:r>
-      <w:proofErr w:type="gramStart"/>
-      <w:r>
-        <w:t>similar to</w:t>
-      </w:r>
-      <w:proofErr w:type="gramEnd"/>
-      <w:r>
-        <w:t xml:space="preserve"> previous assignments with hardcoded obstacles. We started with randomizing the obstacles but that proves to be time intensive when working with the planning of the Wumpus.</w:t>
+        <w:t>We took the approach of using a typical grid world similar to previous assignments with hardcoded obstacles. We started with randomizing the obstacles but that proves to be time intensive when working with the planning of the Wumpus.</w:t>
       </w:r>
     </w:p>
     <w:p>
@@ -110,15 +94,7 @@
         <w:spacing w:line="240" w:lineRule="auto"/>
       </w:pPr>
       <w:r>
-        <w:t xml:space="preserve">We use </w:t>
-      </w:r>
-      <w:proofErr w:type="spellStart"/>
-      <w:r>
-        <w:t>pygame</w:t>
-      </w:r>
-      <w:proofErr w:type="spellEnd"/>
-      <w:r>
-        <w:t xml:space="preserve"> to </w:t>
+        <w:t xml:space="preserve">We use pygame to </w:t>
       </w:r>
       <w:r>
         <w:t>display the relevant robot information as well as the obstacles and goal indicator.</w:t>
@@ -287,6 +263,9 @@
         <w:jc w:val="center"/>
       </w:pPr>
       <w:r>
+        <w:rPr>
+          <w:noProof/>
+        </w:rPr>
         <w:drawing>
           <wp:inline distT="0" distB="0" distL="0" distR="0" wp14:anchorId="59A7522D" wp14:editId="030871ED">
             <wp:extent cx="2971953" cy="3105310"/>
@@ -369,15 +348,13 @@
           <w:bCs/>
         </w:rPr>
       </w:pPr>
-      <w:proofErr w:type="spellStart"/>
       <w:r>
         <w:rPr>
           <w:b/>
           <w:bCs/>
         </w:rPr>
-        <w:t>aStar</w:t>
-      </w:r>
-      <w:proofErr w:type="spellEnd"/>
+        <w:t>Discrete A</w:t>
+      </w:r>
       <w:r>
         <w:rPr>
           <w:b/>
@@ -398,23 +375,19 @@
         <w:spacing w:line="240" w:lineRule="auto"/>
       </w:pPr>
       <w:r>
-        <w:t xml:space="preserve">Our Wumpus is driven by an </w:t>
-      </w:r>
-      <w:proofErr w:type="spellStart"/>
-      <w:r>
-        <w:t>astar</w:t>
-      </w:r>
-      <w:proofErr w:type="spellEnd"/>
-      <w:r>
-        <w:t xml:space="preserve"> planner. It takes the start and goal locations, an obstacle grid, a robot, a </w:t>
-      </w:r>
-      <w:proofErr w:type="spellStart"/>
-      <w:r>
-        <w:t>Pygame</w:t>
-      </w:r>
-      <w:proofErr w:type="spellEnd"/>
-      <w:r>
-        <w:t xml:space="preserve"> display, and a callback function for writing information. The </w:t>
+        <w:t>Our Wumpus is driven by a</w:t>
+      </w:r>
+      <w:r>
+        <w:t xml:space="preserve"> discrete</w:t>
+      </w:r>
+      <w:r>
+        <w:t xml:space="preserve"> </w:t>
+      </w:r>
+      <w:r>
+        <w:t>A</w:t>
+      </w:r>
+      <w:r>
+        <w:t xml:space="preserve">star planner. It takes the start and goal locations, an obstacle grid, a robot, a Pygame display, and a callback function for writing information. The </w:t>
       </w:r>
       <w:r>
         <w:t>search</w:t>
@@ -446,15 +419,7 @@
         <w:t xml:space="preserve">We </w:t>
       </w:r>
       <w:r>
-        <w:t xml:space="preserve">convert the coordinates </w:t>
-      </w:r>
-      <w:proofErr w:type="gramStart"/>
-      <w:r>
-        <w:t>in  our</w:t>
-      </w:r>
-      <w:proofErr w:type="gramEnd"/>
-      <w:r>
-        <w:t xml:space="preserve"> “convert row/column to x/y” lines to give a proper conversion between the grid coordinates and the screen coordinates.</w:t>
+        <w:t>convert the coordinates in  our “convert row/column to x/y” lines to give a proper conversion between the grid coordinates and the screen coordinates.</w:t>
       </w:r>
       <w:r>
         <w:t xml:space="preserve"> The Wumpus uses the get neighbors method to generate a list of neighboring states based on the current location. It uses a simple grid system with up, down, left, and right movements.</w:t>
@@ -467,19 +432,15 @@
       <w:r>
         <w:t>We then update the robot's position to match the specified destination state (</w:t>
       </w:r>
-      <w:proofErr w:type="spellStart"/>
       <w:r>
         <w:t>nextMove</w:t>
       </w:r>
-      <w:proofErr w:type="spellEnd"/>
       <w:r>
         <w:t xml:space="preserve">). The destination state is an instance of </w:t>
       </w:r>
-      <w:proofErr w:type="spellStart"/>
       <w:r>
         <w:t>DiscreteState</w:t>
       </w:r>
-      <w:proofErr w:type="spellEnd"/>
       <w:r>
         <w:t>.</w:t>
       </w:r>
@@ -600,15 +561,7 @@
         <w:t xml:space="preserve"> We saw this when we first had our lattice</w:t>
       </w:r>
       <w:r>
-        <w:t xml:space="preserve"> planner on the firetruck, every iteration would bring the entire grid space to a </w:t>
-      </w:r>
-      <w:proofErr w:type="gramStart"/>
-      <w:r>
-        <w:t>pause</w:t>
-      </w:r>
-      <w:proofErr w:type="gramEnd"/>
-      <w:r>
-        <w:t xml:space="preserve"> and it would si</w:t>
+        <w:t xml:space="preserve"> planner on the firetruck, every iteration would bring the entire grid space to a pause and it would si</w:t>
       </w:r>
       <w:r>
         <w:t>mply take an incredible amount of time per obstacle.</w:t>
@@ -629,15 +582,7 @@
         <w:t xml:space="preserve">With our number of samples, we found </w:t>
       </w:r>
       <w:r>
-        <w:t xml:space="preserve">optimality to be accomplished more so than with the </w:t>
-      </w:r>
-      <w:proofErr w:type="gramStart"/>
-      <w:r>
-        <w:t>sampling based</w:t>
-      </w:r>
-      <w:proofErr w:type="gramEnd"/>
-      <w:r>
-        <w:t xml:space="preserve"> planners. I’m sure as the sample number goes up, the more optimal the results would be.</w:t>
+        <w:t>optimality to be accomplished more so than with the sampling based planners. I’m sure as the sample number goes up, the more optimal the results would be.</w:t>
       </w:r>
     </w:p>
     <w:p>
@@ -657,26 +602,10 @@
         </w:numPr>
       </w:pPr>
       <w:r>
-        <w:t xml:space="preserve">The </w:t>
-      </w:r>
-      <w:proofErr w:type="gramStart"/>
-      <w:r>
-        <w:t>sampling based</w:t>
-      </w:r>
-      <w:proofErr w:type="gramEnd"/>
-      <w:r>
-        <w:t xml:space="preserve"> planners were exhaustive throughout the </w:t>
-      </w:r>
-      <w:r>
-        <w:t xml:space="preserve">entirety of the runtime. This would </w:t>
-      </w:r>
-      <w:proofErr w:type="gramStart"/>
-      <w:r>
-        <w:t>really only</w:t>
-      </w:r>
-      <w:proofErr w:type="gramEnd"/>
-      <w:r>
-        <w:t xml:space="preserve"> get worse as dimensions and complexity increase.</w:t>
+        <w:t xml:space="preserve">The sampling based planners were exhaustive throughout the </w:t>
+      </w:r>
+      <w:r>
+        <w:t>entirety of the runtime. This would really only get worse as dimensions and complexity increase.</w:t>
       </w:r>
     </w:p>
     <w:p>
@@ -691,15 +620,7 @@
         <w:t>O</w:t>
       </w:r>
       <w:r>
-        <w:t xml:space="preserve">nce the roadmap </w:t>
-      </w:r>
-      <w:proofErr w:type="gramStart"/>
-      <w:r>
-        <w:t>is</w:t>
-      </w:r>
-      <w:proofErr w:type="gramEnd"/>
-      <w:r>
-        <w:t xml:space="preserve"> constructed</w:t>
+        <w:t>nce the roadmap is constructed</w:t>
       </w:r>
       <w:r>
         <w:t xml:space="preserve"> with our PRM</w:t>

</xml_diff>